<commit_message>
to add cakeResume link
</commit_message>
<xml_diff>
--- a/doc/ResumePlan20191212.docx
+++ b/doc/ResumePlan20191212.docx
@@ -486,8 +486,6 @@
         </w:rPr>
         <w:t>禮物時間 the present</w:t>
       </w:r>
-      <w:bookmarkStart w:id="0" w:name="_GoBack"/>
-      <w:bookmarkEnd w:id="0"/>
     </w:p>
     <w:p>
       <w:pPr>
@@ -779,7 +777,7 @@
         </w:tabs>
         <w:ind w:leftChars="295" w:left="708"/>
         <w:rPr>
-          <w:rFonts w:ascii="微軟正黑體" w:eastAsia="微軟正黑體" w:hAnsi="微軟正黑體" w:hint="eastAsia"/>
+          <w:rFonts w:ascii="微軟正黑體" w:eastAsia="微軟正黑體" w:hAnsi="微軟正黑體"/>
           <w:sz w:val="20"/>
           <w:szCs w:val="20"/>
         </w:rPr>
@@ -837,10 +835,10 @@
           <w:szCs w:val="20"/>
         </w:rPr>
         <w:drawing>
-          <wp:inline distT="0" distB="0" distL="0" distR="0">
-            <wp:extent cx="457200" cy="457200"/>
+          <wp:inline distT="0" distB="0" distL="0" distR="0" wp14:anchorId="39E22B63" wp14:editId="34A750E7">
+            <wp:extent cx="571500" cy="477264"/>
             <wp:effectExtent l="0" t="0" r="0" b="0"/>
-            <wp:docPr id="8" name="圖片 8"/>
+            <wp:docPr id="11" name="圖片 11"/>
             <wp:cNvGraphicFramePr>
               <a:graphicFrameLocks xmlns:a="http://schemas.openxmlformats.org/drawingml/2006/main" noChangeAspect="1"/>
             </wp:cNvGraphicFramePr>
@@ -848,7 +846,7 @@
               <a:graphicData uri="http://schemas.openxmlformats.org/drawingml/2006/picture">
                 <pic:pic xmlns:pic="http://schemas.openxmlformats.org/drawingml/2006/picture">
                   <pic:nvPicPr>
-                    <pic:cNvPr id="8" name="binoculars.png"/>
+                    <pic:cNvPr id="11" name="mondrian.jpg"/>
                     <pic:cNvPicPr/>
                   </pic:nvPicPr>
                   <pic:blipFill>
@@ -866,7 +864,7 @@
                   <pic:spPr>
                     <a:xfrm>
                       <a:off x="0" y="0"/>
-                      <a:ext cx="457208" cy="457208"/>
+                      <a:ext cx="598066" cy="499450"/>
                     </a:xfrm>
                     <a:prstGeom prst="rect">
                       <a:avLst/>
@@ -880,7 +878,7 @@
       </w:r>
       <w:r>
         <w:rPr>
-          <w:rFonts w:ascii="微軟正黑體" w:eastAsia="微軟正黑體" w:hAnsi="微軟正黑體" w:hint="eastAsia"/>
+          <w:rFonts w:ascii="微軟正黑體" w:eastAsia="微軟正黑體" w:hAnsi="微軟正黑體"/>
           <w:sz w:val="20"/>
           <w:szCs w:val="20"/>
         </w:rPr>
@@ -892,7 +890,31 @@
           <w:sz w:val="20"/>
           <w:szCs w:val="20"/>
         </w:rPr>
+        <w:t xml:space="preserve"> </w:t>
+      </w:r>
+      <w:r>
+        <w:rPr>
+          <w:rFonts w:ascii="微軟正黑體" w:eastAsia="微軟正黑體" w:hAnsi="微軟正黑體" w:hint="eastAsia"/>
+          <w:sz w:val="20"/>
+          <w:szCs w:val="20"/>
+        </w:rPr>
         <w:t>以蒙德里安幾何圖形風格為主，以彩色潑墨為輔。</w:t>
+      </w:r>
+      <w:r>
+        <w:rPr>
+          <w:rFonts w:ascii="微軟正黑體" w:eastAsia="微軟正黑體" w:hAnsi="微軟正黑體" w:hint="eastAsia"/>
+          <w:sz w:val="20"/>
+          <w:szCs w:val="20"/>
+        </w:rPr>
+        <w:t xml:space="preserve"> </w:t>
+      </w:r>
+      <w:r>
+        <w:rPr>
+          <w:rFonts w:ascii="微軟正黑體" w:eastAsia="微軟正黑體" w:hAnsi="微軟正黑體"/>
+          <w:sz w:val="20"/>
+          <w:szCs w:val="20"/>
+        </w:rPr>
+        <w:t xml:space="preserve">              </w:t>
       </w:r>
     </w:p>
     <w:p>
@@ -1098,33 +1120,25 @@
               <w:t>acc</w:t>
             </w:r>
             <w:proofErr w:type="spellEnd"/>
-            <w:r>
-              <w:rPr>
-                <w:rFonts w:ascii="微軟正黑體" w:eastAsia="微軟正黑體" w:hAnsi="微軟正黑體" w:hint="eastAsia"/>
-                <w:sz w:val="20"/>
-                <w:szCs w:val="20"/>
-              </w:rPr>
-              <w:t>帳</w:t>
-            </w:r>
-          </w:p>
-          <w:p>
-            <w:pPr>
-              <w:tabs>
-                <w:tab w:val="left" w:pos="1985"/>
-              </w:tabs>
-              <w:rPr>
-                <w:rFonts w:ascii="微軟正黑體" w:eastAsia="微軟正黑體" w:hAnsi="微軟正黑體"/>
-                <w:sz w:val="20"/>
-                <w:szCs w:val="20"/>
-              </w:rPr>
-            </w:pPr>
-            <w:r>
-              <w:rPr>
-                <w:rFonts w:ascii="微軟正黑體" w:eastAsia="微軟正黑體" w:hAnsi="微軟正黑體" w:hint="eastAsia"/>
-                <w:sz w:val="20"/>
-                <w:szCs w:val="20"/>
-              </w:rPr>
-              <w:t>號</w:t>
+          </w:p>
+          <w:p>
+            <w:pPr>
+              <w:tabs>
+                <w:tab w:val="left" w:pos="1985"/>
+              </w:tabs>
+              <w:rPr>
+                <w:rFonts w:ascii="微軟正黑體" w:eastAsia="微軟正黑體" w:hAnsi="微軟正黑體"/>
+                <w:sz w:val="20"/>
+                <w:szCs w:val="20"/>
+              </w:rPr>
+            </w:pPr>
+            <w:r>
+              <w:rPr>
+                <w:rFonts w:ascii="微軟正黑體" w:eastAsia="微軟正黑體" w:hAnsi="微軟正黑體" w:hint="eastAsia"/>
+                <w:sz w:val="20"/>
+                <w:szCs w:val="20"/>
+              </w:rPr>
+              <w:t>帳號</w:t>
             </w:r>
           </w:p>
         </w:tc>
@@ -1149,7 +1163,27 @@
                 <w:sz w:val="20"/>
                 <w:szCs w:val="20"/>
               </w:rPr>
-              <w:t>pw密碼</w:t>
+              <w:t>pw</w:t>
+            </w:r>
+          </w:p>
+          <w:p>
+            <w:pPr>
+              <w:tabs>
+                <w:tab w:val="left" w:pos="1985"/>
+              </w:tabs>
+              <w:rPr>
+                <w:rFonts w:ascii="微軟正黑體" w:eastAsia="微軟正黑體" w:hAnsi="微軟正黑體"/>
+                <w:sz w:val="20"/>
+                <w:szCs w:val="20"/>
+              </w:rPr>
+            </w:pPr>
+            <w:r>
+              <w:rPr>
+                <w:rFonts w:ascii="微軟正黑體" w:eastAsia="微軟正黑體" w:hAnsi="微軟正黑體" w:hint="eastAsia"/>
+                <w:sz w:val="20"/>
+                <w:szCs w:val="20"/>
+              </w:rPr>
+              <w:t>密碼</w:t>
             </w:r>
           </w:p>
         </w:tc>
@@ -1162,6 +1196,7 @@
         <w:rPr>
           <w:rFonts w:ascii="Harrington" w:eastAsia="微軟正黑體" w:hAnsi="Harrington"/>
           <w:b/>
+          <w:color w:val="0070C0"/>
           <w:sz w:val="72"/>
           <w:szCs w:val="72"/>
         </w:rPr>
@@ -1171,6 +1206,7 @@
         <w:rPr>
           <w:rFonts w:ascii="Harrington" w:eastAsia="微軟正黑體" w:hAnsi="Harrington"/>
           <w:b/>
+          <w:color w:val="0070C0"/>
           <w:sz w:val="72"/>
           <w:szCs w:val="72"/>
         </w:rPr>
@@ -1182,11 +1218,12 @@
           <w:rFonts w:ascii="Harrington" w:eastAsia="微軟正黑體" w:hAnsi="Harrington"/>
           <w:b/>
           <w:noProof/>
+          <w:color w:val="0070C0"/>
           <w:sz w:val="72"/>
           <w:szCs w:val="72"/>
         </w:rPr>
         <w:drawing>
-          <wp:inline distT="0" distB="0" distL="0" distR="0" wp14:anchorId="4CF7A561" wp14:editId="5390695B">
+          <wp:inline distT="0" distB="0" distL="0" distR="0" wp14:anchorId="2EDC1007" wp14:editId="4B5F9C4C">
             <wp:extent cx="281940" cy="281940"/>
             <wp:effectExtent l="0" t="0" r="3810" b="3810"/>
             <wp:docPr id="1" name="圖片 1"/>
@@ -1286,9 +1323,9 @@
                   <wp:posOffset>-228600</wp:posOffset>
                 </wp:positionH>
                 <wp:positionV relativeFrom="paragraph">
-                  <wp:posOffset>137160</wp:posOffset>
+                  <wp:posOffset>138545</wp:posOffset>
                 </wp:positionV>
-                <wp:extent cx="5676900" cy="9065895"/>
+                <wp:extent cx="5676900" cy="8894619"/>
                 <wp:effectExtent l="19050" t="19050" r="38100" b="0"/>
                 <wp:wrapNone/>
                 <wp:docPr id="2" name="流程圖: 文件 2"/>
@@ -1300,7 +1337,7 @@
                       <wps:spPr>
                         <a:xfrm>
                           <a:off x="0" y="0"/>
-                          <a:ext cx="5676900" cy="9065895"/>
+                          <a:ext cx="5676900" cy="8894619"/>
                         </a:xfrm>
                         <a:prstGeom prst="flowChartDocument">
                           <a:avLst/>
@@ -1344,7 +1381,11 @@
           </mc:Choice>
           <mc:Fallback>
             <w:pict>
-              <v:shape w14:anchorId="30BCE88B" id="流程圖: 文件 2" o:spid="_x0000_s1026" type="#_x0000_t114" style="position:absolute;margin-left:-18pt;margin-top:10.8pt;width:447pt;height:713.85pt;z-index:251659264;visibility:visible;mso-wrap-style:square;mso-width-percent:0;mso-height-percent:0;mso-wrap-distance-left:9pt;mso-wrap-distance-top:0;mso-wrap-distance-right:9pt;mso-wrap-distance-bottom:0;mso-position-horizontal:absolute;mso-position-horizontal-relative:margin;mso-position-vertical:absolute;mso-position-vertical-relative:text;mso-width-percent:0;mso-height-percent:0;mso-width-relative:margin;mso-height-relative:margin;v-text-anchor:middle" o:gfxdata="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" filled="f" strokecolor="#1f4d78 [1604]" strokeweight="4.5pt">
+              <v:shapetype w14:anchorId="550C770A" id="_x0000_t114" coordsize="21600,21600" o:spt="114" path="m,20172v945,400,1887,628,2795,913c3587,21312,4342,21370,5060,21597v2037,,2567,-227,3095,-285c8722,21197,9325,20970,9855,20800v490,-228,945,-400,1472,-740c11817,19887,12347,19660,12875,19375v567,-228,1095,-513,1700,-740c15177,18462,15782,18122,16537,17950v718,-113,1398,-398,2228,-513c19635,17437,20577,17322,21597,17322l21597,,,xe">
+                <v:stroke joinstyle="miter"/>
+                <v:path o:connecttype="custom" o:connectlocs="10800,0;0,10800;10800,20400;21600,10800" textboxrect="0,0,21600,17322"/>
+              </v:shapetype>
+              <v:shape id="流程圖: 文件 2" o:spid="_x0000_s1026" type="#_x0000_t114" style="position:absolute;margin-left:-18pt;margin-top:10.9pt;width:447pt;height:700.35pt;z-index:251659264;visibility:visible;mso-wrap-style:square;mso-width-percent:0;mso-height-percent:0;mso-wrap-distance-left:9pt;mso-wrap-distance-top:0;mso-wrap-distance-right:9pt;mso-wrap-distance-bottom:0;mso-position-horizontal:absolute;mso-position-horizontal-relative:margin;mso-position-vertical:absolute;mso-position-vertical-relative:text;mso-width-percent:0;mso-height-percent:0;mso-width-relative:margin;mso-height-relative:margin;v-text-anchor:middle" o:gfxdata="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" filled="f" strokecolor="#1f4d78 [1604]" strokeweight="4.5pt">
                 <w10:wrap anchorx="margin"/>
               </v:shape>
             </w:pict>
@@ -1365,12 +1406,12 @@
               <wp:anchor distT="0" distB="0" distL="114300" distR="114300" simplePos="0" relativeHeight="251665408" behindDoc="0" locked="0" layoutInCell="1" allowOverlap="1" wp14:anchorId="5A14E91B" wp14:editId="6F3F9D61">
                 <wp:simplePos x="0" y="0"/>
                 <wp:positionH relativeFrom="margin">
-                  <wp:posOffset>-85725</wp:posOffset>
+                  <wp:posOffset>-83127</wp:posOffset>
                 </wp:positionH>
                 <wp:positionV relativeFrom="paragraph">
-                  <wp:posOffset>19050</wp:posOffset>
+                  <wp:posOffset>20782</wp:posOffset>
                 </wp:positionV>
-                <wp:extent cx="5676900" cy="9039225"/>
+                <wp:extent cx="5676900" cy="8868453"/>
                 <wp:effectExtent l="19050" t="19050" r="38100" b="0"/>
                 <wp:wrapNone/>
                 <wp:docPr id="6" name="流程圖: 文件 6"/>
@@ -1382,7 +1423,7 @@
                       <wps:spPr>
                         <a:xfrm>
                           <a:off x="0" y="0"/>
-                          <a:ext cx="5676900" cy="9039225"/>
+                          <a:ext cx="5676900" cy="8868453"/>
                         </a:xfrm>
                         <a:prstGeom prst="flowChartDocument">
                           <a:avLst/>
@@ -1426,7 +1467,7 @@
           </mc:Choice>
           <mc:Fallback>
             <w:pict>
-              <v:shape w14:anchorId="26306AE5" id="流程圖: 文件 6" o:spid="_x0000_s1026" type="#_x0000_t114" style="position:absolute;margin-left:-6.75pt;margin-top:1.5pt;width:447pt;height:711.75pt;z-index:251665408;visibility:visible;mso-wrap-style:square;mso-width-percent:0;mso-height-percent:0;mso-wrap-distance-left:9pt;mso-wrap-distance-top:0;mso-wrap-distance-right:9pt;mso-wrap-distance-bottom:0;mso-position-horizontal:absolute;mso-position-horizontal-relative:margin;mso-position-vertical:absolute;mso-position-vertical-relative:text;mso-width-percent:0;mso-height-percent:0;mso-width-relative:margin;mso-height-relative:margin;v-text-anchor:middle" o:gfxdata="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" filled="f" strokecolor="#1f4d78 [1604]" strokeweight="4.5pt">
+              <v:shape w14:anchorId="0FD4B92E" id="流程圖: 文件 6" o:spid="_x0000_s1026" type="#_x0000_t114" style="position:absolute;margin-left:-6.55pt;margin-top:1.65pt;width:447pt;height:698.3pt;z-index:251665408;visibility:visible;mso-wrap-style:square;mso-width-percent:0;mso-height-percent:0;mso-wrap-distance-left:9pt;mso-wrap-distance-top:0;mso-wrap-distance-right:9pt;mso-wrap-distance-bottom:0;mso-position-horizontal:absolute;mso-position-horizontal-relative:margin;mso-position-vertical:absolute;mso-position-vertical-relative:text;mso-width-percent:0;mso-height-percent:0;mso-width-relative:margin;mso-height-relative:margin;v-text-anchor:middle" o:gfxdata="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" filled="f" strokecolor="#1f4d78 [1604]" strokeweight="4.5pt">
                 <w10:wrap anchorx="margin"/>
               </v:shape>
             </w:pict>
@@ -1452,7 +1493,17 @@
           <w:sz w:val="20"/>
           <w:szCs w:val="20"/>
         </w:rPr>
-        <w:t>進占總人數</w:t>
+        <w:t>進站</w:t>
+      </w:r>
+      <w:bookmarkStart w:id="0" w:name="_GoBack"/>
+      <w:bookmarkEnd w:id="0"/>
+      <w:r>
+        <w:rPr>
+          <w:rFonts w:ascii="微軟正黑體" w:eastAsia="微軟正黑體" w:hAnsi="微軟正黑體" w:hint="eastAsia"/>
+          <w:sz w:val="20"/>
+          <w:szCs w:val="20"/>
+        </w:rPr>
+        <w:t>總人數</w:t>
       </w:r>
       <w:r>
         <w:rPr>
@@ -3309,7 +3360,7 @@
     </w:p>
     <w:p>
       <w:pPr>
-        <w:ind w:leftChars="473" w:left="1985" w:hangingChars="425" w:hanging="850"/>
+        <w:ind w:leftChars="414" w:left="1986" w:hangingChars="496" w:hanging="992"/>
         <w:rPr>
           <w:rFonts w:ascii="微軟正黑體" w:eastAsia="微軟正黑體" w:hAnsi="微軟正黑體"/>
           <w:sz w:val="20"/>
@@ -3348,6 +3399,16 @@
         </w:rPr>
         <w:tab/>
       </w:r>
+    </w:p>
+    <w:p>
+      <w:pPr>
+        <w:ind w:leftChars="414" w:left="1986" w:hangingChars="496" w:hanging="992"/>
+        <w:rPr>
+          <w:rFonts w:ascii="微軟正黑體" w:eastAsia="微軟正黑體" w:hAnsi="微軟正黑體"/>
+          <w:sz w:val="20"/>
+          <w:szCs w:val="20"/>
+        </w:rPr>
+      </w:pPr>
     </w:p>
     <w:p>
       <w:pPr>
@@ -3377,21 +3438,12 @@
     </w:p>
     <w:p>
       <w:pPr>
-        <w:ind w:leftChars="2" w:left="995" w:hangingChars="495" w:hanging="990"/>
-        <w:rPr>
-          <w:rFonts w:ascii="微軟正黑體" w:eastAsia="微軟正黑體" w:hAnsi="微軟正黑體" w:hint="eastAsia"/>
-          <w:sz w:val="20"/>
-          <w:szCs w:val="20"/>
-        </w:rPr>
-      </w:pPr>
-    </w:p>
-    <w:p>
-      <w:pPr>
         <w:widowControl/>
         <w:jc w:val="right"/>
         <w:rPr>
           <w:rFonts w:ascii="Harrington" w:eastAsia="微軟正黑體" w:hAnsi="Harrington"/>
           <w:b/>
+          <w:color w:val="0070C0"/>
           <w:sz w:val="72"/>
           <w:szCs w:val="72"/>
         </w:rPr>
@@ -3401,6 +3453,7 @@
         <w:rPr>
           <w:rFonts w:ascii="Harrington" w:eastAsia="微軟正黑體" w:hAnsi="Harrington"/>
           <w:b/>
+          <w:color w:val="0070C0"/>
           <w:sz w:val="72"/>
           <w:szCs w:val="72"/>
         </w:rPr>
@@ -3412,11 +3465,12 @@
           <w:rFonts w:ascii="Harrington" w:eastAsia="微軟正黑體" w:hAnsi="Harrington"/>
           <w:b/>
           <w:noProof/>
+          <w:color w:val="0070C0"/>
           <w:sz w:val="72"/>
           <w:szCs w:val="72"/>
         </w:rPr>
         <w:drawing>
-          <wp:inline distT="0" distB="0" distL="0" distR="0" wp14:anchorId="62FD2F21" wp14:editId="2605EB58">
+          <wp:inline distT="0" distB="0" distL="0" distR="0" wp14:anchorId="49D7BA94" wp14:editId="741D994D">
             <wp:extent cx="281940" cy="281940"/>
             <wp:effectExtent l="0" t="0" r="3810" b="3810"/>
             <wp:docPr id="4" name="圖片 4"/>
@@ -4573,7 +4627,7 @@
 </file>
 
 <file path=customXml/itemProps1.xml><?xml version="1.0" encoding="utf-8"?>
-<ds:datastoreItem xmlns:ds="http://schemas.openxmlformats.org/officeDocument/2006/customXml" ds:itemID="{AF5E9172-92B0-4B5C-B5D4-8E0FE7099E1B}">
+<ds:datastoreItem xmlns:ds="http://schemas.openxmlformats.org/officeDocument/2006/customXml" ds:itemID="{D29DD8B9-B7B1-4F34-9720-0C9E680C6510}">
   <ds:schemaRefs>
     <ds:schemaRef ds:uri="http://schemas.openxmlformats.org/officeDocument/2006/bibliography"/>
   </ds:schemaRefs>

</xml_diff>